<commit_message>
Creata la tabella delle operazioni
bisogna ancora creare la tabella degli accessi
</commit_message>
<xml_diff>
--- a/3)Progettazione logica/TAVOLA DEI VOLUMI.docx
+++ b/3)Progettazione logica/TAVOLA DEI VOLUMI.docx
@@ -32,16 +32,17 @@
           <w:p>
             <w:pPr>
               <w:rPr>
-                <w:rFonts w:ascii="Times New Roman" w:hAnsi="Times New Roman" w:cs="Times New Roman"/>
+                <w:rFonts w:ascii="Univers" w:hAnsi="Univers" w:cs="Times New Roman"/>
                 <w:b w:val="0"/>
                 <w:bCs w:val="0"/>
                 <w:sz w:val="40"/>
                 <w:szCs w:val="40"/>
               </w:rPr>
             </w:pPr>
-            <w:r>
-              <w:rPr>
-                <w:rFonts w:ascii="Times New Roman" w:hAnsi="Times New Roman" w:cs="Times New Roman"/>
+            <w:bookmarkStart w:id="0" w:name="_Hlk121415211"/>
+            <w:r>
+              <w:rPr>
+                <w:rFonts w:ascii="Univers" w:hAnsi="Univers" w:cs="Times New Roman"/>
                 <w:b w:val="0"/>
                 <w:bCs w:val="0"/>
                 <w:sz w:val="40"/>
@@ -64,7 +65,7 @@
             <w:pPr>
               <w:cnfStyle w:val="100000000000" w:firstRow="1" w:lastRow="0" w:firstColumn="0" w:lastColumn="0" w:oddVBand="0" w:evenVBand="0" w:oddHBand="0" w:evenHBand="0" w:firstRowFirstColumn="0" w:firstRowLastColumn="0" w:lastRowFirstColumn="0" w:lastRowLastColumn="0"/>
               <w:rPr>
-                <w:rFonts w:ascii="Times New Roman" w:hAnsi="Times New Roman" w:cs="Times New Roman"/>
+                <w:rFonts w:ascii="Univers" w:hAnsi="Univers" w:cs="Times New Roman"/>
                 <w:b w:val="0"/>
                 <w:bCs w:val="0"/>
                 <w:sz w:val="40"/>
@@ -73,7 +74,7 @@
             </w:pPr>
             <w:r>
               <w:rPr>
-                <w:rFonts w:ascii="Times New Roman" w:hAnsi="Times New Roman" w:cs="Times New Roman"/>
+                <w:rFonts w:ascii="Univers" w:hAnsi="Univers" w:cs="Times New Roman"/>
                 <w:b w:val="0"/>
                 <w:bCs w:val="0"/>
                 <w:sz w:val="40"/>
@@ -95,7 +96,7 @@
             <w:pPr>
               <w:cnfStyle w:val="100000000000" w:firstRow="1" w:lastRow="0" w:firstColumn="0" w:lastColumn="0" w:oddVBand="0" w:evenVBand="0" w:oddHBand="0" w:evenHBand="0" w:firstRowFirstColumn="0" w:firstRowLastColumn="0" w:lastRowFirstColumn="0" w:lastRowLastColumn="0"/>
               <w:rPr>
-                <w:rFonts w:ascii="Times New Roman" w:hAnsi="Times New Roman" w:cs="Times New Roman"/>
+                <w:rFonts w:ascii="Univers" w:hAnsi="Univers" w:cs="Times New Roman"/>
                 <w:b w:val="0"/>
                 <w:bCs w:val="0"/>
                 <w:sz w:val="40"/>
@@ -104,7 +105,7 @@
             </w:pPr>
             <w:r>
               <w:rPr>
-                <w:rFonts w:ascii="Times New Roman" w:hAnsi="Times New Roman" w:cs="Times New Roman"/>
+                <w:rFonts w:ascii="Univers" w:hAnsi="Univers" w:cs="Times New Roman"/>
                 <w:b w:val="0"/>
                 <w:bCs w:val="0"/>
                 <w:sz w:val="40"/>
@@ -132,14 +133,14 @@
           <w:p>
             <w:pPr>
               <w:rPr>
-                <w:rFonts w:ascii="Times New Roman" w:hAnsi="Times New Roman" w:cs="Times New Roman"/>
-                <w:sz w:val="40"/>
-                <w:szCs w:val="40"/>
-              </w:rPr>
-            </w:pPr>
-            <w:r>
-              <w:rPr>
-                <w:rFonts w:ascii="Times New Roman" w:hAnsi="Times New Roman" w:cs="Times New Roman"/>
+                <w:rFonts w:ascii="Univers" w:hAnsi="Univers" w:cs="Times New Roman"/>
+                <w:sz w:val="40"/>
+                <w:szCs w:val="40"/>
+              </w:rPr>
+            </w:pPr>
+            <w:r>
+              <w:rPr>
+                <w:rFonts w:ascii="Univers" w:hAnsi="Univers" w:cs="Times New Roman"/>
                 <w:sz w:val="40"/>
                 <w:szCs w:val="40"/>
               </w:rPr>
@@ -160,14 +161,14 @@
             <w:pPr>
               <w:cnfStyle w:val="000000100000" w:firstRow="0" w:lastRow="0" w:firstColumn="0" w:lastColumn="0" w:oddVBand="0" w:evenVBand="0" w:oddHBand="1" w:evenHBand="0" w:firstRowFirstColumn="0" w:firstRowLastColumn="0" w:lastRowFirstColumn="0" w:lastRowLastColumn="0"/>
               <w:rPr>
-                <w:rFonts w:ascii="Times New Roman" w:hAnsi="Times New Roman" w:cs="Times New Roman"/>
-                <w:sz w:val="40"/>
-                <w:szCs w:val="40"/>
-              </w:rPr>
-            </w:pPr>
-            <w:r>
-              <w:rPr>
-                <w:rFonts w:ascii="Times New Roman" w:hAnsi="Times New Roman" w:cs="Times New Roman"/>
+                <w:rFonts w:ascii="Univers" w:hAnsi="Univers" w:cs="Times New Roman"/>
+                <w:sz w:val="40"/>
+                <w:szCs w:val="40"/>
+              </w:rPr>
+            </w:pPr>
+            <w:r>
+              <w:rPr>
+                <w:rFonts w:ascii="Univers" w:hAnsi="Univers" w:cs="Times New Roman"/>
                 <w:sz w:val="40"/>
                 <w:szCs w:val="40"/>
               </w:rPr>
@@ -187,7 +188,7 @@
             <w:pPr>
               <w:cnfStyle w:val="000000100000" w:firstRow="0" w:lastRow="0" w:firstColumn="0" w:lastColumn="0" w:oddVBand="0" w:evenVBand="0" w:oddHBand="1" w:evenHBand="0" w:firstRowFirstColumn="0" w:firstRowLastColumn="0" w:lastRowFirstColumn="0" w:lastRowLastColumn="0"/>
               <w:rPr>
-                <w:rFonts w:ascii="Times New Roman" w:hAnsi="Times New Roman" w:cs="Times New Roman"/>
+                <w:rFonts w:ascii="Univers" w:hAnsi="Univers" w:cs="Times New Roman"/>
                 <w:sz w:val="40"/>
                 <w:szCs w:val="40"/>
               </w:rPr>
@@ -211,14 +212,14 @@
           <w:p>
             <w:pPr>
               <w:rPr>
-                <w:rFonts w:ascii="Times New Roman" w:hAnsi="Times New Roman" w:cs="Times New Roman"/>
-                <w:sz w:val="40"/>
-                <w:szCs w:val="40"/>
-              </w:rPr>
-            </w:pPr>
-            <w:r>
-              <w:rPr>
-                <w:rFonts w:ascii="Times New Roman" w:hAnsi="Times New Roman" w:cs="Times New Roman"/>
+                <w:rFonts w:ascii="Univers" w:hAnsi="Univers" w:cs="Times New Roman"/>
+                <w:sz w:val="40"/>
+                <w:szCs w:val="40"/>
+              </w:rPr>
+            </w:pPr>
+            <w:r>
+              <w:rPr>
+                <w:rFonts w:ascii="Univers" w:hAnsi="Univers" w:cs="Times New Roman"/>
                 <w:sz w:val="40"/>
                 <w:szCs w:val="40"/>
               </w:rPr>
@@ -239,14 +240,14 @@
             <w:pPr>
               <w:cnfStyle w:val="000000000000" w:firstRow="0" w:lastRow="0" w:firstColumn="0" w:lastColumn="0" w:oddVBand="0" w:evenVBand="0" w:oddHBand="0" w:evenHBand="0" w:firstRowFirstColumn="0" w:firstRowLastColumn="0" w:lastRowFirstColumn="0" w:lastRowLastColumn="0"/>
               <w:rPr>
-                <w:rFonts w:ascii="Times New Roman" w:hAnsi="Times New Roman" w:cs="Times New Roman"/>
-                <w:sz w:val="40"/>
-                <w:szCs w:val="40"/>
-              </w:rPr>
-            </w:pPr>
-            <w:r>
-              <w:rPr>
-                <w:rFonts w:ascii="Times New Roman" w:hAnsi="Times New Roman" w:cs="Times New Roman"/>
+                <w:rFonts w:ascii="Univers" w:hAnsi="Univers" w:cs="Times New Roman"/>
+                <w:sz w:val="40"/>
+                <w:szCs w:val="40"/>
+              </w:rPr>
+            </w:pPr>
+            <w:r>
+              <w:rPr>
+                <w:rFonts w:ascii="Univers" w:hAnsi="Univers" w:cs="Times New Roman"/>
                 <w:sz w:val="40"/>
                 <w:szCs w:val="40"/>
               </w:rPr>
@@ -266,7 +267,7 @@
             <w:pPr>
               <w:cnfStyle w:val="000000000000" w:firstRow="0" w:lastRow="0" w:firstColumn="0" w:lastColumn="0" w:oddVBand="0" w:evenVBand="0" w:oddHBand="0" w:evenHBand="0" w:firstRowFirstColumn="0" w:firstRowLastColumn="0" w:lastRowFirstColumn="0" w:lastRowLastColumn="0"/>
               <w:rPr>
-                <w:rFonts w:ascii="Times New Roman" w:hAnsi="Times New Roman" w:cs="Times New Roman"/>
+                <w:rFonts w:ascii="Univers" w:hAnsi="Univers" w:cs="Times New Roman"/>
                 <w:sz w:val="40"/>
                 <w:szCs w:val="40"/>
               </w:rPr>
@@ -291,14 +292,14 @@
           <w:p>
             <w:pPr>
               <w:rPr>
-                <w:rFonts w:ascii="Times New Roman" w:hAnsi="Times New Roman" w:cs="Times New Roman"/>
-                <w:sz w:val="40"/>
-                <w:szCs w:val="40"/>
-              </w:rPr>
-            </w:pPr>
-            <w:r>
-              <w:rPr>
-                <w:rFonts w:ascii="Times New Roman" w:hAnsi="Times New Roman" w:cs="Times New Roman"/>
+                <w:rFonts w:ascii="Univers" w:hAnsi="Univers" w:cs="Times New Roman"/>
+                <w:sz w:val="40"/>
+                <w:szCs w:val="40"/>
+              </w:rPr>
+            </w:pPr>
+            <w:r>
+              <w:rPr>
+                <w:rFonts w:ascii="Univers" w:hAnsi="Univers" w:cs="Times New Roman"/>
                 <w:sz w:val="40"/>
                 <w:szCs w:val="40"/>
               </w:rPr>
@@ -319,14 +320,14 @@
             <w:pPr>
               <w:cnfStyle w:val="000000100000" w:firstRow="0" w:lastRow="0" w:firstColumn="0" w:lastColumn="0" w:oddVBand="0" w:evenVBand="0" w:oddHBand="1" w:evenHBand="0" w:firstRowFirstColumn="0" w:firstRowLastColumn="0" w:lastRowFirstColumn="0" w:lastRowLastColumn="0"/>
               <w:rPr>
-                <w:rFonts w:ascii="Times New Roman" w:hAnsi="Times New Roman" w:cs="Times New Roman"/>
-                <w:sz w:val="40"/>
-                <w:szCs w:val="40"/>
-              </w:rPr>
-            </w:pPr>
-            <w:r>
-              <w:rPr>
-                <w:rFonts w:ascii="Times New Roman" w:hAnsi="Times New Roman" w:cs="Times New Roman"/>
+                <w:rFonts w:ascii="Univers" w:hAnsi="Univers" w:cs="Times New Roman"/>
+                <w:sz w:val="40"/>
+                <w:szCs w:val="40"/>
+              </w:rPr>
+            </w:pPr>
+            <w:r>
+              <w:rPr>
+                <w:rFonts w:ascii="Univers" w:hAnsi="Univers" w:cs="Times New Roman"/>
                 <w:sz w:val="40"/>
                 <w:szCs w:val="40"/>
               </w:rPr>
@@ -346,7 +347,7 @@
             <w:pPr>
               <w:cnfStyle w:val="000000100000" w:firstRow="0" w:lastRow="0" w:firstColumn="0" w:lastColumn="0" w:oddVBand="0" w:evenVBand="0" w:oddHBand="1" w:evenHBand="0" w:firstRowFirstColumn="0" w:firstRowLastColumn="0" w:lastRowFirstColumn="0" w:lastRowLastColumn="0"/>
               <w:rPr>
-                <w:rFonts w:ascii="Times New Roman" w:hAnsi="Times New Roman" w:cs="Times New Roman"/>
+                <w:rFonts w:ascii="Univers" w:hAnsi="Univers" w:cs="Times New Roman"/>
                 <w:sz w:val="40"/>
                 <w:szCs w:val="40"/>
               </w:rPr>
@@ -370,14 +371,14 @@
           <w:p>
             <w:pPr>
               <w:rPr>
-                <w:rFonts w:ascii="Times New Roman" w:hAnsi="Times New Roman" w:cs="Times New Roman"/>
-                <w:sz w:val="40"/>
-                <w:szCs w:val="40"/>
-              </w:rPr>
-            </w:pPr>
-            <w:r>
-              <w:rPr>
-                <w:rFonts w:ascii="Times New Roman" w:hAnsi="Times New Roman" w:cs="Times New Roman"/>
+                <w:rFonts w:ascii="Univers" w:hAnsi="Univers" w:cs="Times New Roman"/>
+                <w:sz w:val="40"/>
+                <w:szCs w:val="40"/>
+              </w:rPr>
+            </w:pPr>
+            <w:r>
+              <w:rPr>
+                <w:rFonts w:ascii="Univers" w:hAnsi="Univers" w:cs="Times New Roman"/>
                 <w:sz w:val="40"/>
                 <w:szCs w:val="40"/>
               </w:rPr>
@@ -398,14 +399,14 @@
             <w:pPr>
               <w:cnfStyle w:val="000000000000" w:firstRow="0" w:lastRow="0" w:firstColumn="0" w:lastColumn="0" w:oddVBand="0" w:evenVBand="0" w:oddHBand="0" w:evenHBand="0" w:firstRowFirstColumn="0" w:firstRowLastColumn="0" w:lastRowFirstColumn="0" w:lastRowLastColumn="0"/>
               <w:rPr>
-                <w:rFonts w:ascii="Times New Roman" w:hAnsi="Times New Roman" w:cs="Times New Roman"/>
-                <w:sz w:val="40"/>
-                <w:szCs w:val="40"/>
-              </w:rPr>
-            </w:pPr>
-            <w:r>
-              <w:rPr>
-                <w:rFonts w:ascii="Times New Roman" w:hAnsi="Times New Roman" w:cs="Times New Roman"/>
+                <w:rFonts w:ascii="Univers" w:hAnsi="Univers" w:cs="Times New Roman"/>
+                <w:sz w:val="40"/>
+                <w:szCs w:val="40"/>
+              </w:rPr>
+            </w:pPr>
+            <w:r>
+              <w:rPr>
+                <w:rFonts w:ascii="Univers" w:hAnsi="Univers" w:cs="Times New Roman"/>
                 <w:sz w:val="40"/>
                 <w:szCs w:val="40"/>
               </w:rPr>
@@ -425,7 +426,7 @@
             <w:pPr>
               <w:cnfStyle w:val="000000000000" w:firstRow="0" w:lastRow="0" w:firstColumn="0" w:lastColumn="0" w:oddVBand="0" w:evenVBand="0" w:oddHBand="0" w:evenHBand="0" w:firstRowFirstColumn="0" w:firstRowLastColumn="0" w:lastRowFirstColumn="0" w:lastRowLastColumn="0"/>
               <w:rPr>
-                <w:rFonts w:ascii="Times New Roman" w:hAnsi="Times New Roman" w:cs="Times New Roman"/>
+                <w:rFonts w:ascii="Univers" w:hAnsi="Univers" w:cs="Times New Roman"/>
                 <w:sz w:val="40"/>
                 <w:szCs w:val="40"/>
               </w:rPr>
@@ -450,14 +451,14 @@
           <w:p>
             <w:pPr>
               <w:rPr>
-                <w:rFonts w:ascii="Times New Roman" w:hAnsi="Times New Roman" w:cs="Times New Roman"/>
-                <w:sz w:val="40"/>
-                <w:szCs w:val="40"/>
-              </w:rPr>
-            </w:pPr>
-            <w:r>
-              <w:rPr>
-                <w:rFonts w:ascii="Times New Roman" w:hAnsi="Times New Roman" w:cs="Times New Roman"/>
+                <w:rFonts w:ascii="Univers" w:hAnsi="Univers" w:cs="Times New Roman"/>
+                <w:sz w:val="40"/>
+                <w:szCs w:val="40"/>
+              </w:rPr>
+            </w:pPr>
+            <w:r>
+              <w:rPr>
+                <w:rFonts w:ascii="Univers" w:hAnsi="Univers" w:cs="Times New Roman"/>
                 <w:sz w:val="40"/>
                 <w:szCs w:val="40"/>
               </w:rPr>
@@ -478,14 +479,14 @@
             <w:pPr>
               <w:cnfStyle w:val="000000100000" w:firstRow="0" w:lastRow="0" w:firstColumn="0" w:lastColumn="0" w:oddVBand="0" w:evenVBand="0" w:oddHBand="1" w:evenHBand="0" w:firstRowFirstColumn="0" w:firstRowLastColumn="0" w:lastRowFirstColumn="0" w:lastRowLastColumn="0"/>
               <w:rPr>
-                <w:rFonts w:ascii="Times New Roman" w:hAnsi="Times New Roman" w:cs="Times New Roman"/>
-                <w:sz w:val="40"/>
-                <w:szCs w:val="40"/>
-              </w:rPr>
-            </w:pPr>
-            <w:r>
-              <w:rPr>
-                <w:rFonts w:ascii="Times New Roman" w:hAnsi="Times New Roman" w:cs="Times New Roman"/>
+                <w:rFonts w:ascii="Univers" w:hAnsi="Univers" w:cs="Times New Roman"/>
+                <w:sz w:val="40"/>
+                <w:szCs w:val="40"/>
+              </w:rPr>
+            </w:pPr>
+            <w:r>
+              <w:rPr>
+                <w:rFonts w:ascii="Univers" w:hAnsi="Univers" w:cs="Times New Roman"/>
                 <w:sz w:val="40"/>
                 <w:szCs w:val="40"/>
               </w:rPr>
@@ -505,7 +506,7 @@
             <w:pPr>
               <w:cnfStyle w:val="000000100000" w:firstRow="0" w:lastRow="0" w:firstColumn="0" w:lastColumn="0" w:oddVBand="0" w:evenVBand="0" w:oddHBand="1" w:evenHBand="0" w:firstRowFirstColumn="0" w:firstRowLastColumn="0" w:lastRowFirstColumn="0" w:lastRowLastColumn="0"/>
               <w:rPr>
-                <w:rFonts w:ascii="Times New Roman" w:hAnsi="Times New Roman" w:cs="Times New Roman"/>
+                <w:rFonts w:ascii="Univers" w:hAnsi="Univers" w:cs="Times New Roman"/>
                 <w:sz w:val="40"/>
                 <w:szCs w:val="40"/>
               </w:rPr>
@@ -529,14 +530,14 @@
           <w:p>
             <w:pPr>
               <w:rPr>
-                <w:rFonts w:ascii="Times New Roman" w:hAnsi="Times New Roman" w:cs="Times New Roman"/>
-                <w:sz w:val="40"/>
-                <w:szCs w:val="40"/>
-              </w:rPr>
-            </w:pPr>
-            <w:r>
-              <w:rPr>
-                <w:rFonts w:ascii="Times New Roman" w:hAnsi="Times New Roman" w:cs="Times New Roman"/>
+                <w:rFonts w:ascii="Univers" w:hAnsi="Univers" w:cs="Times New Roman"/>
+                <w:sz w:val="40"/>
+                <w:szCs w:val="40"/>
+              </w:rPr>
+            </w:pPr>
+            <w:r>
+              <w:rPr>
+                <w:rFonts w:ascii="Univers" w:hAnsi="Univers" w:cs="Times New Roman"/>
                 <w:sz w:val="40"/>
                 <w:szCs w:val="40"/>
               </w:rPr>
@@ -557,14 +558,14 @@
             <w:pPr>
               <w:cnfStyle w:val="000000000000" w:firstRow="0" w:lastRow="0" w:firstColumn="0" w:lastColumn="0" w:oddVBand="0" w:evenVBand="0" w:oddHBand="0" w:evenHBand="0" w:firstRowFirstColumn="0" w:firstRowLastColumn="0" w:lastRowFirstColumn="0" w:lastRowLastColumn="0"/>
               <w:rPr>
-                <w:rFonts w:ascii="Times New Roman" w:hAnsi="Times New Roman" w:cs="Times New Roman"/>
-                <w:sz w:val="40"/>
-                <w:szCs w:val="40"/>
-              </w:rPr>
-            </w:pPr>
-            <w:r>
-              <w:rPr>
-                <w:rFonts w:ascii="Times New Roman" w:hAnsi="Times New Roman" w:cs="Times New Roman"/>
+                <w:rFonts w:ascii="Univers" w:hAnsi="Univers" w:cs="Times New Roman"/>
+                <w:sz w:val="40"/>
+                <w:szCs w:val="40"/>
+              </w:rPr>
+            </w:pPr>
+            <w:r>
+              <w:rPr>
+                <w:rFonts w:ascii="Univers" w:hAnsi="Univers" w:cs="Times New Roman"/>
                 <w:sz w:val="40"/>
                 <w:szCs w:val="40"/>
               </w:rPr>
@@ -584,7 +585,7 @@
             <w:pPr>
               <w:cnfStyle w:val="000000000000" w:firstRow="0" w:lastRow="0" w:firstColumn="0" w:lastColumn="0" w:oddVBand="0" w:evenVBand="0" w:oddHBand="0" w:evenHBand="0" w:firstRowFirstColumn="0" w:firstRowLastColumn="0" w:lastRowFirstColumn="0" w:lastRowLastColumn="0"/>
               <w:rPr>
-                <w:rFonts w:ascii="Times New Roman" w:hAnsi="Times New Roman" w:cs="Times New Roman"/>
+                <w:rFonts w:ascii="Univers" w:hAnsi="Univers" w:cs="Times New Roman"/>
                 <w:sz w:val="40"/>
                 <w:szCs w:val="40"/>
               </w:rPr>
@@ -609,14 +610,14 @@
           <w:p>
             <w:pPr>
               <w:rPr>
-                <w:rFonts w:ascii="Times New Roman" w:hAnsi="Times New Roman" w:cs="Times New Roman"/>
-                <w:sz w:val="40"/>
-                <w:szCs w:val="40"/>
-              </w:rPr>
-            </w:pPr>
-            <w:r>
-              <w:rPr>
-                <w:rFonts w:ascii="Times New Roman" w:hAnsi="Times New Roman" w:cs="Times New Roman"/>
+                <w:rFonts w:ascii="Univers" w:hAnsi="Univers" w:cs="Times New Roman"/>
+                <w:sz w:val="40"/>
+                <w:szCs w:val="40"/>
+              </w:rPr>
+            </w:pPr>
+            <w:r>
+              <w:rPr>
+                <w:rFonts w:ascii="Univers" w:hAnsi="Univers" w:cs="Times New Roman"/>
                 <w:sz w:val="40"/>
                 <w:szCs w:val="40"/>
               </w:rPr>
@@ -637,14 +638,14 @@
             <w:pPr>
               <w:cnfStyle w:val="000000100000" w:firstRow="0" w:lastRow="0" w:firstColumn="0" w:lastColumn="0" w:oddVBand="0" w:evenVBand="0" w:oddHBand="1" w:evenHBand="0" w:firstRowFirstColumn="0" w:firstRowLastColumn="0" w:lastRowFirstColumn="0" w:lastRowLastColumn="0"/>
               <w:rPr>
-                <w:rFonts w:ascii="Times New Roman" w:hAnsi="Times New Roman" w:cs="Times New Roman"/>
-                <w:sz w:val="40"/>
-                <w:szCs w:val="40"/>
-              </w:rPr>
-            </w:pPr>
-            <w:r>
-              <w:rPr>
-                <w:rFonts w:ascii="Times New Roman" w:hAnsi="Times New Roman" w:cs="Times New Roman"/>
+                <w:rFonts w:ascii="Univers" w:hAnsi="Univers" w:cs="Times New Roman"/>
+                <w:sz w:val="40"/>
+                <w:szCs w:val="40"/>
+              </w:rPr>
+            </w:pPr>
+            <w:r>
+              <w:rPr>
+                <w:rFonts w:ascii="Univers" w:hAnsi="Univers" w:cs="Times New Roman"/>
                 <w:sz w:val="40"/>
                 <w:szCs w:val="40"/>
               </w:rPr>
@@ -664,7 +665,7 @@
             <w:pPr>
               <w:cnfStyle w:val="000000100000" w:firstRow="0" w:lastRow="0" w:firstColumn="0" w:lastColumn="0" w:oddVBand="0" w:evenVBand="0" w:oddHBand="1" w:evenHBand="0" w:firstRowFirstColumn="0" w:firstRowLastColumn="0" w:lastRowFirstColumn="0" w:lastRowLastColumn="0"/>
               <w:rPr>
-                <w:rFonts w:ascii="Times New Roman" w:hAnsi="Times New Roman" w:cs="Times New Roman"/>
+                <w:rFonts w:ascii="Univers" w:hAnsi="Univers" w:cs="Times New Roman"/>
                 <w:sz w:val="40"/>
                 <w:szCs w:val="40"/>
               </w:rPr>
@@ -688,14 +689,14 @@
           <w:p>
             <w:pPr>
               <w:rPr>
-                <w:rFonts w:ascii="Times New Roman" w:hAnsi="Times New Roman" w:cs="Times New Roman"/>
-                <w:sz w:val="40"/>
-                <w:szCs w:val="40"/>
-              </w:rPr>
-            </w:pPr>
-            <w:r>
-              <w:rPr>
-                <w:rFonts w:ascii="Times New Roman" w:hAnsi="Times New Roman" w:cs="Times New Roman"/>
+                <w:rFonts w:ascii="Univers" w:hAnsi="Univers" w:cs="Times New Roman"/>
+                <w:sz w:val="40"/>
+                <w:szCs w:val="40"/>
+              </w:rPr>
+            </w:pPr>
+            <w:r>
+              <w:rPr>
+                <w:rFonts w:ascii="Univers" w:hAnsi="Univers" w:cs="Times New Roman"/>
                 <w:sz w:val="40"/>
                 <w:szCs w:val="40"/>
               </w:rPr>
@@ -716,14 +717,14 @@
             <w:pPr>
               <w:cnfStyle w:val="000000000000" w:firstRow="0" w:lastRow="0" w:firstColumn="0" w:lastColumn="0" w:oddVBand="0" w:evenVBand="0" w:oddHBand="0" w:evenHBand="0" w:firstRowFirstColumn="0" w:firstRowLastColumn="0" w:lastRowFirstColumn="0" w:lastRowLastColumn="0"/>
               <w:rPr>
-                <w:rFonts w:ascii="Times New Roman" w:hAnsi="Times New Roman" w:cs="Times New Roman"/>
-                <w:sz w:val="40"/>
-                <w:szCs w:val="40"/>
-              </w:rPr>
-            </w:pPr>
-            <w:r>
-              <w:rPr>
-                <w:rFonts w:ascii="Times New Roman" w:hAnsi="Times New Roman" w:cs="Times New Roman"/>
+                <w:rFonts w:ascii="Univers" w:hAnsi="Univers" w:cs="Times New Roman"/>
+                <w:sz w:val="40"/>
+                <w:szCs w:val="40"/>
+              </w:rPr>
+            </w:pPr>
+            <w:r>
+              <w:rPr>
+                <w:rFonts w:ascii="Univers" w:hAnsi="Univers" w:cs="Times New Roman"/>
                 <w:sz w:val="40"/>
                 <w:szCs w:val="40"/>
               </w:rPr>
@@ -743,7 +744,7 @@
             <w:pPr>
               <w:cnfStyle w:val="000000000000" w:firstRow="0" w:lastRow="0" w:firstColumn="0" w:lastColumn="0" w:oddVBand="0" w:evenVBand="0" w:oddHBand="0" w:evenHBand="0" w:firstRowFirstColumn="0" w:firstRowLastColumn="0" w:lastRowFirstColumn="0" w:lastRowLastColumn="0"/>
               <w:rPr>
-                <w:rFonts w:ascii="Times New Roman" w:hAnsi="Times New Roman" w:cs="Times New Roman"/>
+                <w:rFonts w:ascii="Univers" w:hAnsi="Univers" w:cs="Times New Roman"/>
                 <w:sz w:val="40"/>
                 <w:szCs w:val="40"/>
               </w:rPr>
@@ -768,14 +769,14 @@
           <w:p>
             <w:pPr>
               <w:rPr>
-                <w:rFonts w:ascii="Times New Roman" w:hAnsi="Times New Roman" w:cs="Times New Roman"/>
-                <w:sz w:val="40"/>
-                <w:szCs w:val="40"/>
-              </w:rPr>
-            </w:pPr>
-            <w:r>
-              <w:rPr>
-                <w:rFonts w:ascii="Times New Roman" w:hAnsi="Times New Roman" w:cs="Times New Roman"/>
+                <w:rFonts w:ascii="Univers" w:hAnsi="Univers" w:cs="Times New Roman"/>
+                <w:sz w:val="40"/>
+                <w:szCs w:val="40"/>
+              </w:rPr>
+            </w:pPr>
+            <w:r>
+              <w:rPr>
+                <w:rFonts w:ascii="Univers" w:hAnsi="Univers" w:cs="Times New Roman"/>
                 <w:sz w:val="40"/>
                 <w:szCs w:val="40"/>
               </w:rPr>
@@ -796,14 +797,14 @@
             <w:pPr>
               <w:cnfStyle w:val="000000100000" w:firstRow="0" w:lastRow="0" w:firstColumn="0" w:lastColumn="0" w:oddVBand="0" w:evenVBand="0" w:oddHBand="1" w:evenHBand="0" w:firstRowFirstColumn="0" w:firstRowLastColumn="0" w:lastRowFirstColumn="0" w:lastRowLastColumn="0"/>
               <w:rPr>
-                <w:rFonts w:ascii="Times New Roman" w:hAnsi="Times New Roman" w:cs="Times New Roman"/>
-                <w:sz w:val="40"/>
-                <w:szCs w:val="40"/>
-              </w:rPr>
-            </w:pPr>
-            <w:r>
-              <w:rPr>
-                <w:rFonts w:ascii="Times New Roman" w:hAnsi="Times New Roman" w:cs="Times New Roman"/>
+                <w:rFonts w:ascii="Univers" w:hAnsi="Univers" w:cs="Times New Roman"/>
+                <w:sz w:val="40"/>
+                <w:szCs w:val="40"/>
+              </w:rPr>
+            </w:pPr>
+            <w:r>
+              <w:rPr>
+                <w:rFonts w:ascii="Univers" w:hAnsi="Univers" w:cs="Times New Roman"/>
                 <w:sz w:val="40"/>
                 <w:szCs w:val="40"/>
               </w:rPr>
@@ -823,7 +824,7 @@
             <w:pPr>
               <w:cnfStyle w:val="000000100000" w:firstRow="0" w:lastRow="0" w:firstColumn="0" w:lastColumn="0" w:oddVBand="0" w:evenVBand="0" w:oddHBand="1" w:evenHBand="0" w:firstRowFirstColumn="0" w:firstRowLastColumn="0" w:lastRowFirstColumn="0" w:lastRowLastColumn="0"/>
               <w:rPr>
-                <w:rFonts w:ascii="Times New Roman" w:hAnsi="Times New Roman" w:cs="Times New Roman"/>
+                <w:rFonts w:ascii="Univers" w:hAnsi="Univers" w:cs="Times New Roman"/>
                 <w:sz w:val="40"/>
                 <w:szCs w:val="40"/>
               </w:rPr>
@@ -846,14 +847,14 @@
           <w:p>
             <w:pPr>
               <w:rPr>
-                <w:rFonts w:ascii="Times New Roman" w:hAnsi="Times New Roman" w:cs="Times New Roman"/>
-                <w:sz w:val="40"/>
-                <w:szCs w:val="40"/>
-              </w:rPr>
-            </w:pPr>
-            <w:r>
-              <w:rPr>
-                <w:rFonts w:ascii="Times New Roman" w:hAnsi="Times New Roman" w:cs="Times New Roman"/>
+                <w:rFonts w:ascii="Univers" w:hAnsi="Univers" w:cs="Times New Roman"/>
+                <w:sz w:val="40"/>
+                <w:szCs w:val="40"/>
+              </w:rPr>
+            </w:pPr>
+            <w:r>
+              <w:rPr>
+                <w:rFonts w:ascii="Univers" w:hAnsi="Univers" w:cs="Times New Roman"/>
                 <w:sz w:val="40"/>
                 <w:szCs w:val="40"/>
               </w:rPr>
@@ -873,14 +874,14 @@
             <w:pPr>
               <w:cnfStyle w:val="000000000000" w:firstRow="0" w:lastRow="0" w:firstColumn="0" w:lastColumn="0" w:oddVBand="0" w:evenVBand="0" w:oddHBand="0" w:evenHBand="0" w:firstRowFirstColumn="0" w:firstRowLastColumn="0" w:lastRowFirstColumn="0" w:lastRowLastColumn="0"/>
               <w:rPr>
-                <w:rFonts w:ascii="Times New Roman" w:hAnsi="Times New Roman" w:cs="Times New Roman"/>
-                <w:sz w:val="40"/>
-                <w:szCs w:val="40"/>
-              </w:rPr>
-            </w:pPr>
-            <w:r>
-              <w:rPr>
-                <w:rFonts w:ascii="Times New Roman" w:hAnsi="Times New Roman" w:cs="Times New Roman"/>
+                <w:rFonts w:ascii="Univers" w:hAnsi="Univers" w:cs="Times New Roman"/>
+                <w:sz w:val="40"/>
+                <w:szCs w:val="40"/>
+              </w:rPr>
+            </w:pPr>
+            <w:r>
+              <w:rPr>
+                <w:rFonts w:ascii="Univers" w:hAnsi="Univers" w:cs="Times New Roman"/>
                 <w:sz w:val="40"/>
                 <w:szCs w:val="40"/>
               </w:rPr>
@@ -899,7 +900,7 @@
             <w:pPr>
               <w:cnfStyle w:val="000000000000" w:firstRow="0" w:lastRow="0" w:firstColumn="0" w:lastColumn="0" w:oddVBand="0" w:evenVBand="0" w:oddHBand="0" w:evenHBand="0" w:firstRowFirstColumn="0" w:firstRowLastColumn="0" w:lastRowFirstColumn="0" w:lastRowLastColumn="0"/>
               <w:rPr>
-                <w:rFonts w:ascii="Times New Roman" w:hAnsi="Times New Roman" w:cs="Times New Roman"/>
+                <w:rFonts w:ascii="Univers" w:hAnsi="Univers" w:cs="Times New Roman"/>
                 <w:sz w:val="40"/>
                 <w:szCs w:val="40"/>
               </w:rPr>
@@ -923,14 +924,14 @@
           <w:p>
             <w:pPr>
               <w:rPr>
-                <w:rFonts w:ascii="Times New Roman" w:hAnsi="Times New Roman" w:cs="Times New Roman"/>
-                <w:sz w:val="40"/>
-                <w:szCs w:val="40"/>
-              </w:rPr>
-            </w:pPr>
-            <w:r>
-              <w:rPr>
-                <w:rFonts w:ascii="Times New Roman" w:hAnsi="Times New Roman" w:cs="Times New Roman"/>
+                <w:rFonts w:ascii="Univers" w:hAnsi="Univers" w:cs="Times New Roman"/>
+                <w:sz w:val="40"/>
+                <w:szCs w:val="40"/>
+              </w:rPr>
+            </w:pPr>
+            <w:r>
+              <w:rPr>
+                <w:rFonts w:ascii="Univers" w:hAnsi="Univers" w:cs="Times New Roman"/>
                 <w:sz w:val="40"/>
                 <w:szCs w:val="40"/>
               </w:rPr>
@@ -950,14 +951,14 @@
             <w:pPr>
               <w:cnfStyle w:val="000000100000" w:firstRow="0" w:lastRow="0" w:firstColumn="0" w:lastColumn="0" w:oddVBand="0" w:evenVBand="0" w:oddHBand="1" w:evenHBand="0" w:firstRowFirstColumn="0" w:firstRowLastColumn="0" w:lastRowFirstColumn="0" w:lastRowLastColumn="0"/>
               <w:rPr>
-                <w:rFonts w:ascii="Times New Roman" w:hAnsi="Times New Roman" w:cs="Times New Roman"/>
-                <w:sz w:val="40"/>
-                <w:szCs w:val="40"/>
-              </w:rPr>
-            </w:pPr>
-            <w:r>
-              <w:rPr>
-                <w:rFonts w:ascii="Times New Roman" w:hAnsi="Times New Roman" w:cs="Times New Roman"/>
+                <w:rFonts w:ascii="Univers" w:hAnsi="Univers" w:cs="Times New Roman"/>
+                <w:sz w:val="40"/>
+                <w:szCs w:val="40"/>
+              </w:rPr>
+            </w:pPr>
+            <w:r>
+              <w:rPr>
+                <w:rFonts w:ascii="Univers" w:hAnsi="Univers" w:cs="Times New Roman"/>
                 <w:sz w:val="40"/>
                 <w:szCs w:val="40"/>
               </w:rPr>
@@ -976,7 +977,7 @@
             <w:pPr>
               <w:cnfStyle w:val="000000100000" w:firstRow="0" w:lastRow="0" w:firstColumn="0" w:lastColumn="0" w:oddVBand="0" w:evenVBand="0" w:oddHBand="1" w:evenHBand="0" w:firstRowFirstColumn="0" w:firstRowLastColumn="0" w:lastRowFirstColumn="0" w:lastRowLastColumn="0"/>
               <w:rPr>
-                <w:rFonts w:ascii="Times New Roman" w:hAnsi="Times New Roman" w:cs="Times New Roman"/>
+                <w:rFonts w:ascii="Univers" w:hAnsi="Univers" w:cs="Times New Roman"/>
                 <w:sz w:val="40"/>
                 <w:szCs w:val="40"/>
               </w:rPr>
@@ -999,14 +1000,14 @@
           <w:p>
             <w:pPr>
               <w:rPr>
-                <w:rFonts w:ascii="Times New Roman" w:hAnsi="Times New Roman" w:cs="Times New Roman"/>
-                <w:sz w:val="40"/>
-                <w:szCs w:val="40"/>
-              </w:rPr>
-            </w:pPr>
-            <w:r>
-              <w:rPr>
-                <w:rFonts w:ascii="Times New Roman" w:hAnsi="Times New Roman" w:cs="Times New Roman"/>
+                <w:rFonts w:ascii="Univers" w:hAnsi="Univers" w:cs="Times New Roman"/>
+                <w:sz w:val="40"/>
+                <w:szCs w:val="40"/>
+              </w:rPr>
+            </w:pPr>
+            <w:r>
+              <w:rPr>
+                <w:rFonts w:ascii="Univers" w:hAnsi="Univers" w:cs="Times New Roman"/>
                 <w:sz w:val="40"/>
                 <w:szCs w:val="40"/>
               </w:rPr>
@@ -1026,14 +1027,14 @@
             <w:pPr>
               <w:cnfStyle w:val="000000000000" w:firstRow="0" w:lastRow="0" w:firstColumn="0" w:lastColumn="0" w:oddVBand="0" w:evenVBand="0" w:oddHBand="0" w:evenHBand="0" w:firstRowFirstColumn="0" w:firstRowLastColumn="0" w:lastRowFirstColumn="0" w:lastRowLastColumn="0"/>
               <w:rPr>
-                <w:rFonts w:ascii="Times New Roman" w:hAnsi="Times New Roman" w:cs="Times New Roman"/>
-                <w:sz w:val="40"/>
-                <w:szCs w:val="40"/>
-              </w:rPr>
-            </w:pPr>
-            <w:r>
-              <w:rPr>
-                <w:rFonts w:ascii="Times New Roman" w:hAnsi="Times New Roman" w:cs="Times New Roman"/>
+                <w:rFonts w:ascii="Univers" w:hAnsi="Univers" w:cs="Times New Roman"/>
+                <w:sz w:val="40"/>
+                <w:szCs w:val="40"/>
+              </w:rPr>
+            </w:pPr>
+            <w:r>
+              <w:rPr>
+                <w:rFonts w:ascii="Univers" w:hAnsi="Univers" w:cs="Times New Roman"/>
                 <w:sz w:val="40"/>
                 <w:szCs w:val="40"/>
               </w:rPr>
@@ -1052,7 +1053,7 @@
             <w:pPr>
               <w:cnfStyle w:val="000000000000" w:firstRow="0" w:lastRow="0" w:firstColumn="0" w:lastColumn="0" w:oddVBand="0" w:evenVBand="0" w:oddHBand="0" w:evenHBand="0" w:firstRowFirstColumn="0" w:firstRowLastColumn="0" w:lastRowFirstColumn="0" w:lastRowLastColumn="0"/>
               <w:rPr>
-                <w:rFonts w:ascii="Times New Roman" w:hAnsi="Times New Roman" w:cs="Times New Roman"/>
+                <w:rFonts w:ascii="Univers" w:hAnsi="Univers" w:cs="Times New Roman"/>
                 <w:sz w:val="40"/>
                 <w:szCs w:val="40"/>
               </w:rPr>
@@ -1076,14 +1077,14 @@
           <w:p>
             <w:pPr>
               <w:rPr>
-                <w:rFonts w:ascii="Times New Roman" w:hAnsi="Times New Roman" w:cs="Times New Roman"/>
-                <w:sz w:val="40"/>
-                <w:szCs w:val="40"/>
-              </w:rPr>
-            </w:pPr>
-            <w:r>
-              <w:rPr>
-                <w:rFonts w:ascii="Times New Roman" w:hAnsi="Times New Roman" w:cs="Times New Roman"/>
+                <w:rFonts w:ascii="Univers" w:hAnsi="Univers" w:cs="Times New Roman"/>
+                <w:sz w:val="40"/>
+                <w:szCs w:val="40"/>
+              </w:rPr>
+            </w:pPr>
+            <w:r>
+              <w:rPr>
+                <w:rFonts w:ascii="Univers" w:hAnsi="Univers" w:cs="Times New Roman"/>
                 <w:sz w:val="40"/>
                 <w:szCs w:val="40"/>
               </w:rPr>
@@ -1103,14 +1104,14 @@
             <w:pPr>
               <w:cnfStyle w:val="000000100000" w:firstRow="0" w:lastRow="0" w:firstColumn="0" w:lastColumn="0" w:oddVBand="0" w:evenVBand="0" w:oddHBand="1" w:evenHBand="0" w:firstRowFirstColumn="0" w:firstRowLastColumn="0" w:lastRowFirstColumn="0" w:lastRowLastColumn="0"/>
               <w:rPr>
-                <w:rFonts w:ascii="Times New Roman" w:hAnsi="Times New Roman" w:cs="Times New Roman"/>
-                <w:sz w:val="40"/>
-                <w:szCs w:val="40"/>
-              </w:rPr>
-            </w:pPr>
-            <w:r>
-              <w:rPr>
-                <w:rFonts w:ascii="Times New Roman" w:hAnsi="Times New Roman" w:cs="Times New Roman"/>
+                <w:rFonts w:ascii="Univers" w:hAnsi="Univers" w:cs="Times New Roman"/>
+                <w:sz w:val="40"/>
+                <w:szCs w:val="40"/>
+              </w:rPr>
+            </w:pPr>
+            <w:r>
+              <w:rPr>
+                <w:rFonts w:ascii="Univers" w:hAnsi="Univers" w:cs="Times New Roman"/>
                 <w:sz w:val="40"/>
                 <w:szCs w:val="40"/>
               </w:rPr>
@@ -1129,7 +1130,7 @@
             <w:pPr>
               <w:cnfStyle w:val="000000100000" w:firstRow="0" w:lastRow="0" w:firstColumn="0" w:lastColumn="0" w:oddVBand="0" w:evenVBand="0" w:oddHBand="1" w:evenHBand="0" w:firstRowFirstColumn="0" w:firstRowLastColumn="0" w:lastRowFirstColumn="0" w:lastRowLastColumn="0"/>
               <w:rPr>
-                <w:rFonts w:ascii="Times New Roman" w:hAnsi="Times New Roman" w:cs="Times New Roman"/>
+                <w:rFonts w:ascii="Univers" w:hAnsi="Univers" w:cs="Times New Roman"/>
                 <w:sz w:val="40"/>
                 <w:szCs w:val="40"/>
               </w:rPr>
@@ -1152,14 +1153,14 @@
           <w:p>
             <w:pPr>
               <w:rPr>
-                <w:rFonts w:ascii="Times New Roman" w:hAnsi="Times New Roman" w:cs="Times New Roman"/>
-                <w:sz w:val="40"/>
-                <w:szCs w:val="40"/>
-              </w:rPr>
-            </w:pPr>
-            <w:r>
-              <w:rPr>
-                <w:rFonts w:ascii="Times New Roman" w:hAnsi="Times New Roman" w:cs="Times New Roman"/>
+                <w:rFonts w:ascii="Univers" w:hAnsi="Univers" w:cs="Times New Roman"/>
+                <w:sz w:val="40"/>
+                <w:szCs w:val="40"/>
+              </w:rPr>
+            </w:pPr>
+            <w:r>
+              <w:rPr>
+                <w:rFonts w:ascii="Univers" w:hAnsi="Univers" w:cs="Times New Roman"/>
                 <w:sz w:val="40"/>
                 <w:szCs w:val="40"/>
               </w:rPr>
@@ -1179,14 +1180,14 @@
             <w:pPr>
               <w:cnfStyle w:val="000000000000" w:firstRow="0" w:lastRow="0" w:firstColumn="0" w:lastColumn="0" w:oddVBand="0" w:evenVBand="0" w:oddHBand="0" w:evenHBand="0" w:firstRowFirstColumn="0" w:firstRowLastColumn="0" w:lastRowFirstColumn="0" w:lastRowLastColumn="0"/>
               <w:rPr>
-                <w:rFonts w:ascii="Times New Roman" w:hAnsi="Times New Roman" w:cs="Times New Roman"/>
-                <w:sz w:val="40"/>
-                <w:szCs w:val="40"/>
-              </w:rPr>
-            </w:pPr>
-            <w:r>
-              <w:rPr>
-                <w:rFonts w:ascii="Times New Roman" w:hAnsi="Times New Roman" w:cs="Times New Roman"/>
+                <w:rFonts w:ascii="Univers" w:hAnsi="Univers" w:cs="Times New Roman"/>
+                <w:sz w:val="40"/>
+                <w:szCs w:val="40"/>
+              </w:rPr>
+            </w:pPr>
+            <w:r>
+              <w:rPr>
+                <w:rFonts w:ascii="Univers" w:hAnsi="Univers" w:cs="Times New Roman"/>
                 <w:sz w:val="40"/>
                 <w:szCs w:val="40"/>
               </w:rPr>
@@ -1205,7 +1206,7 @@
             <w:pPr>
               <w:cnfStyle w:val="000000000000" w:firstRow="0" w:lastRow="0" w:firstColumn="0" w:lastColumn="0" w:oddVBand="0" w:evenVBand="0" w:oddHBand="0" w:evenHBand="0" w:firstRowFirstColumn="0" w:firstRowLastColumn="0" w:lastRowFirstColumn="0" w:lastRowLastColumn="0"/>
               <w:rPr>
-                <w:rFonts w:ascii="Times New Roman" w:hAnsi="Times New Roman" w:cs="Times New Roman"/>
+                <w:rFonts w:ascii="Univers" w:hAnsi="Univers" w:cs="Times New Roman"/>
                 <w:sz w:val="40"/>
                 <w:szCs w:val="40"/>
               </w:rPr>
@@ -1229,14 +1230,14 @@
           <w:p>
             <w:pPr>
               <w:rPr>
-                <w:rFonts w:ascii="Times New Roman" w:hAnsi="Times New Roman" w:cs="Times New Roman"/>
-                <w:sz w:val="40"/>
-                <w:szCs w:val="40"/>
-              </w:rPr>
-            </w:pPr>
-            <w:r>
-              <w:rPr>
-                <w:rFonts w:ascii="Times New Roman" w:hAnsi="Times New Roman" w:cs="Times New Roman"/>
+                <w:rFonts w:ascii="Univers" w:hAnsi="Univers" w:cs="Times New Roman"/>
+                <w:sz w:val="40"/>
+                <w:szCs w:val="40"/>
+              </w:rPr>
+            </w:pPr>
+            <w:r>
+              <w:rPr>
+                <w:rFonts w:ascii="Univers" w:hAnsi="Univers" w:cs="Times New Roman"/>
                 <w:sz w:val="40"/>
                 <w:szCs w:val="40"/>
               </w:rPr>
@@ -1256,14 +1257,14 @@
             <w:pPr>
               <w:cnfStyle w:val="000000100000" w:firstRow="0" w:lastRow="0" w:firstColumn="0" w:lastColumn="0" w:oddVBand="0" w:evenVBand="0" w:oddHBand="1" w:evenHBand="0" w:firstRowFirstColumn="0" w:firstRowLastColumn="0" w:lastRowFirstColumn="0" w:lastRowLastColumn="0"/>
               <w:rPr>
-                <w:rFonts w:ascii="Times New Roman" w:hAnsi="Times New Roman" w:cs="Times New Roman"/>
-                <w:sz w:val="40"/>
-                <w:szCs w:val="40"/>
-              </w:rPr>
-            </w:pPr>
-            <w:r>
-              <w:rPr>
-                <w:rFonts w:ascii="Times New Roman" w:hAnsi="Times New Roman" w:cs="Times New Roman"/>
+                <w:rFonts w:ascii="Univers" w:hAnsi="Univers" w:cs="Times New Roman"/>
+                <w:sz w:val="40"/>
+                <w:szCs w:val="40"/>
+              </w:rPr>
+            </w:pPr>
+            <w:r>
+              <w:rPr>
+                <w:rFonts w:ascii="Univers" w:hAnsi="Univers" w:cs="Times New Roman"/>
                 <w:sz w:val="40"/>
                 <w:szCs w:val="40"/>
               </w:rPr>
@@ -1282,7 +1283,7 @@
             <w:pPr>
               <w:cnfStyle w:val="000000100000" w:firstRow="0" w:lastRow="0" w:firstColumn="0" w:lastColumn="0" w:oddVBand="0" w:evenVBand="0" w:oddHBand="1" w:evenHBand="0" w:firstRowFirstColumn="0" w:firstRowLastColumn="0" w:lastRowFirstColumn="0" w:lastRowLastColumn="0"/>
               <w:rPr>
-                <w:rFonts w:ascii="Times New Roman" w:hAnsi="Times New Roman" w:cs="Times New Roman"/>
+                <w:rFonts w:ascii="Univers" w:hAnsi="Univers" w:cs="Times New Roman"/>
                 <w:sz w:val="40"/>
                 <w:szCs w:val="40"/>
               </w:rPr>
@@ -1306,14 +1307,14 @@
           <w:p>
             <w:pPr>
               <w:rPr>
-                <w:rFonts w:ascii="Times New Roman" w:hAnsi="Times New Roman" w:cs="Times New Roman"/>
-                <w:sz w:val="40"/>
-                <w:szCs w:val="40"/>
-              </w:rPr>
-            </w:pPr>
-            <w:r>
-              <w:rPr>
-                <w:rFonts w:ascii="Times New Roman" w:hAnsi="Times New Roman" w:cs="Times New Roman"/>
+                <w:rFonts w:ascii="Univers" w:hAnsi="Univers" w:cs="Times New Roman"/>
+                <w:sz w:val="40"/>
+                <w:szCs w:val="40"/>
+              </w:rPr>
+            </w:pPr>
+            <w:r>
+              <w:rPr>
+                <w:rFonts w:ascii="Univers" w:hAnsi="Univers" w:cs="Times New Roman"/>
                 <w:sz w:val="40"/>
                 <w:szCs w:val="40"/>
               </w:rPr>
@@ -1334,14 +1335,14 @@
             <w:pPr>
               <w:cnfStyle w:val="000000000000" w:firstRow="0" w:lastRow="0" w:firstColumn="0" w:lastColumn="0" w:oddVBand="0" w:evenVBand="0" w:oddHBand="0" w:evenHBand="0" w:firstRowFirstColumn="0" w:firstRowLastColumn="0" w:lastRowFirstColumn="0" w:lastRowLastColumn="0"/>
               <w:rPr>
-                <w:rFonts w:ascii="Times New Roman" w:hAnsi="Times New Roman" w:cs="Times New Roman"/>
-                <w:sz w:val="40"/>
-                <w:szCs w:val="40"/>
-              </w:rPr>
-            </w:pPr>
-            <w:r>
-              <w:rPr>
-                <w:rFonts w:ascii="Times New Roman" w:hAnsi="Times New Roman" w:cs="Times New Roman"/>
+                <w:rFonts w:ascii="Univers" w:hAnsi="Univers" w:cs="Times New Roman"/>
+                <w:sz w:val="40"/>
+                <w:szCs w:val="40"/>
+              </w:rPr>
+            </w:pPr>
+            <w:r>
+              <w:rPr>
+                <w:rFonts w:ascii="Univers" w:hAnsi="Univers" w:cs="Times New Roman"/>
                 <w:sz w:val="40"/>
                 <w:szCs w:val="40"/>
               </w:rPr>
@@ -1361,7 +1362,7 @@
             <w:pPr>
               <w:cnfStyle w:val="000000000000" w:firstRow="0" w:lastRow="0" w:firstColumn="0" w:lastColumn="0" w:oddVBand="0" w:evenVBand="0" w:oddHBand="0" w:evenHBand="0" w:firstRowFirstColumn="0" w:firstRowLastColumn="0" w:lastRowFirstColumn="0" w:lastRowLastColumn="0"/>
               <w:rPr>
-                <w:rFonts w:ascii="Times New Roman" w:hAnsi="Times New Roman" w:cs="Times New Roman"/>
+                <w:rFonts w:ascii="Univers" w:hAnsi="Univers" w:cs="Times New Roman"/>
                 <w:sz w:val="40"/>
                 <w:szCs w:val="40"/>
               </w:rPr>
@@ -1386,14 +1387,14 @@
           <w:p>
             <w:pPr>
               <w:rPr>
-                <w:rFonts w:ascii="Times New Roman" w:hAnsi="Times New Roman" w:cs="Times New Roman"/>
-                <w:sz w:val="40"/>
-                <w:szCs w:val="40"/>
-              </w:rPr>
-            </w:pPr>
-            <w:r>
-              <w:rPr>
-                <w:rFonts w:ascii="Times New Roman" w:hAnsi="Times New Roman" w:cs="Times New Roman"/>
+                <w:rFonts w:ascii="Univers" w:hAnsi="Univers" w:cs="Times New Roman"/>
+                <w:sz w:val="40"/>
+                <w:szCs w:val="40"/>
+              </w:rPr>
+            </w:pPr>
+            <w:r>
+              <w:rPr>
+                <w:rFonts w:ascii="Univers" w:hAnsi="Univers" w:cs="Times New Roman"/>
                 <w:sz w:val="40"/>
                 <w:szCs w:val="40"/>
               </w:rPr>
@@ -1414,14 +1415,14 @@
             <w:pPr>
               <w:cnfStyle w:val="000000100000" w:firstRow="0" w:lastRow="0" w:firstColumn="0" w:lastColumn="0" w:oddVBand="0" w:evenVBand="0" w:oddHBand="1" w:evenHBand="0" w:firstRowFirstColumn="0" w:firstRowLastColumn="0" w:lastRowFirstColumn="0" w:lastRowLastColumn="0"/>
               <w:rPr>
-                <w:rFonts w:ascii="Times New Roman" w:hAnsi="Times New Roman" w:cs="Times New Roman"/>
-                <w:sz w:val="40"/>
-                <w:szCs w:val="40"/>
-              </w:rPr>
-            </w:pPr>
-            <w:r>
-              <w:rPr>
-                <w:rFonts w:ascii="Times New Roman" w:hAnsi="Times New Roman" w:cs="Times New Roman"/>
+                <w:rFonts w:ascii="Univers" w:hAnsi="Univers" w:cs="Times New Roman"/>
+                <w:sz w:val="40"/>
+                <w:szCs w:val="40"/>
+              </w:rPr>
+            </w:pPr>
+            <w:r>
+              <w:rPr>
+                <w:rFonts w:ascii="Univers" w:hAnsi="Univers" w:cs="Times New Roman"/>
                 <w:sz w:val="40"/>
                 <w:szCs w:val="40"/>
               </w:rPr>
@@ -1441,7 +1442,7 @@
             <w:pPr>
               <w:cnfStyle w:val="000000100000" w:firstRow="0" w:lastRow="0" w:firstColumn="0" w:lastColumn="0" w:oddVBand="0" w:evenVBand="0" w:oddHBand="1" w:evenHBand="0" w:firstRowFirstColumn="0" w:firstRowLastColumn="0" w:lastRowFirstColumn="0" w:lastRowLastColumn="0"/>
               <w:rPr>
-                <w:rFonts w:ascii="Times New Roman" w:hAnsi="Times New Roman" w:cs="Times New Roman"/>
+                <w:rFonts w:ascii="Univers" w:hAnsi="Univers" w:cs="Times New Roman"/>
                 <w:sz w:val="40"/>
                 <w:szCs w:val="40"/>
               </w:rPr>
@@ -1449,69 +1450,7 @@
           </w:p>
         </w:tc>
       </w:tr>
-      <w:tr>
-        <w:trPr>
-          <w:trHeight w:val="588"/>
-        </w:trPr>
-        <w:tc>
-          <w:tcPr>
-            <w:cnfStyle w:val="001000000000" w:firstRow="0" w:lastRow="0" w:firstColumn="1" w:lastColumn="0" w:oddVBand="0" w:evenVBand="0" w:oddHBand="0" w:evenHBand="0" w:firstRowFirstColumn="0" w:firstRowLastColumn="0" w:lastRowFirstColumn="0" w:lastRowLastColumn="0"/>
-            <w:tcW w:w="3969" w:type="dxa"/>
-            <w:tcBorders>
-              <w:bottom w:val="double" w:sz="4" w:space="0" w:color="4472C4" w:themeColor="accent1"/>
-              <w:right w:val="double" w:sz="4" w:space="0" w:color="4472C4" w:themeColor="accent1"/>
-            </w:tcBorders>
-          </w:tcPr>
-          <w:p>
-            <w:pPr>
-              <w:rPr>
-                <w:rFonts w:ascii="Times New Roman" w:hAnsi="Times New Roman" w:cs="Times New Roman"/>
-                <w:sz w:val="40"/>
-                <w:szCs w:val="40"/>
-              </w:rPr>
-            </w:pPr>
-          </w:p>
-        </w:tc>
-        <w:tc>
-          <w:tcPr>
-            <w:tcW w:w="1975" w:type="dxa"/>
-            <w:tcBorders>
-              <w:left w:val="double" w:sz="4" w:space="0" w:color="4472C4" w:themeColor="accent1"/>
-              <w:bottom w:val="double" w:sz="4" w:space="0" w:color="4472C4" w:themeColor="accent1"/>
-              <w:right w:val="double" w:sz="4" w:space="0" w:color="4472C4" w:themeColor="accent1"/>
-            </w:tcBorders>
-          </w:tcPr>
-          <w:p>
-            <w:pPr>
-              <w:cnfStyle w:val="000000000000" w:firstRow="0" w:lastRow="0" w:firstColumn="0" w:lastColumn="0" w:oddVBand="0" w:evenVBand="0" w:oddHBand="0" w:evenHBand="0" w:firstRowFirstColumn="0" w:firstRowLastColumn="0" w:lastRowFirstColumn="0" w:lastRowLastColumn="0"/>
-              <w:rPr>
-                <w:rFonts w:ascii="Times New Roman" w:hAnsi="Times New Roman" w:cs="Times New Roman"/>
-                <w:sz w:val="40"/>
-                <w:szCs w:val="40"/>
-              </w:rPr>
-            </w:pPr>
-          </w:p>
-        </w:tc>
-        <w:tc>
-          <w:tcPr>
-            <w:tcW w:w="3348" w:type="dxa"/>
-            <w:tcBorders>
-              <w:left w:val="double" w:sz="4" w:space="0" w:color="4472C4" w:themeColor="accent1"/>
-              <w:bottom w:val="double" w:sz="4" w:space="0" w:color="4472C4" w:themeColor="accent1"/>
-            </w:tcBorders>
-          </w:tcPr>
-          <w:p>
-            <w:pPr>
-              <w:cnfStyle w:val="000000000000" w:firstRow="0" w:lastRow="0" w:firstColumn="0" w:lastColumn="0" w:oddVBand="0" w:evenVBand="0" w:oddHBand="0" w:evenHBand="0" w:firstRowFirstColumn="0" w:firstRowLastColumn="0" w:lastRowFirstColumn="0" w:lastRowLastColumn="0"/>
-              <w:rPr>
-                <w:rFonts w:ascii="Times New Roman" w:hAnsi="Times New Roman" w:cs="Times New Roman"/>
-                <w:sz w:val="40"/>
-                <w:szCs w:val="40"/>
-              </w:rPr>
-            </w:pPr>
-          </w:p>
-        </w:tc>
-      </w:tr>
+      <w:bookmarkEnd w:id="0"/>
     </w:tbl>
     <w:p/>
     <w:sectPr>

</xml_diff>

<commit_message>
Aggiunta tavola dei volumi
</commit_message>
<xml_diff>
--- a/3)Progettazione logica/TAVOLA DEI VOLUMI.docx
+++ b/3)Progettazione logica/TAVOLA DEI VOLUMI.docx
@@ -42,7 +42,7 @@
             <w:bookmarkStart w:id="0" w:name="_Hlk121415211"/>
             <w:r>
               <w:rPr>
-                <w:rFonts w:ascii="Univers" w:hAnsi="Univers" w:cs="Times New Roman"/>
+                <w:rFonts w:ascii="Times New Roman" w:hAnsi="Times New Roman" w:cs="Times New Roman"/>
                 <w:b w:val="0"/>
                 <w:bCs w:val="0"/>
                 <w:sz w:val="40"/>
@@ -74,7 +74,7 @@
             </w:pPr>
             <w:r>
               <w:rPr>
-                <w:rFonts w:ascii="Univers" w:hAnsi="Univers" w:cs="Times New Roman"/>
+                <w:rFonts w:ascii="Times New Roman" w:hAnsi="Times New Roman" w:cs="Times New Roman"/>
                 <w:b w:val="0"/>
                 <w:bCs w:val="0"/>
                 <w:sz w:val="40"/>
@@ -105,7 +105,7 @@
             </w:pPr>
             <w:r>
               <w:rPr>
-                <w:rFonts w:ascii="Univers" w:hAnsi="Univers" w:cs="Times New Roman"/>
+                <w:rFonts w:ascii="Times New Roman" w:hAnsi="Times New Roman" w:cs="Times New Roman"/>
                 <w:b w:val="0"/>
                 <w:bCs w:val="0"/>
                 <w:sz w:val="40"/>
@@ -141,8 +141,6 @@
             <w:r>
               <w:rPr>
                 <w:rFonts w:ascii="Univers" w:hAnsi="Univers" w:cs="Times New Roman"/>
-                <w:sz w:val="40"/>
-                <w:szCs w:val="40"/>
               </w:rPr>
               <w:t xml:space="preserve">Materiale </w:t>
             </w:r>
@@ -169,8 +167,6 @@
             <w:r>
               <w:rPr>
                 <w:rFonts w:ascii="Univers" w:hAnsi="Univers" w:cs="Times New Roman"/>
-                <w:sz w:val="40"/>
-                <w:szCs w:val="40"/>
               </w:rPr>
               <w:t>E</w:t>
             </w:r>
@@ -193,6 +189,12 @@
                 <w:szCs w:val="40"/>
               </w:rPr>
             </w:pPr>
+            <w:r>
+              <w:rPr>
+                <w:rFonts w:ascii="Univers" w:hAnsi="Univers" w:cs="Times New Roman"/>
+              </w:rPr>
+              <w:t>756</w:t>
+            </w:r>
           </w:p>
         </w:tc>
       </w:tr>
@@ -220,8 +222,6 @@
             <w:r>
               <w:rPr>
                 <w:rFonts w:ascii="Univers" w:hAnsi="Univers" w:cs="Times New Roman"/>
-                <w:sz w:val="40"/>
-                <w:szCs w:val="40"/>
               </w:rPr>
               <w:t>Prodotto finito</w:t>
             </w:r>
@@ -248,8 +248,6 @@
             <w:r>
               <w:rPr>
                 <w:rFonts w:ascii="Univers" w:hAnsi="Univers" w:cs="Times New Roman"/>
-                <w:sz w:val="40"/>
-                <w:szCs w:val="40"/>
               </w:rPr>
               <w:t>E</w:t>
             </w:r>
@@ -272,6 +270,12 @@
                 <w:szCs w:val="40"/>
               </w:rPr>
             </w:pPr>
+            <w:r>
+              <w:rPr>
+                <w:rFonts w:ascii="Univers" w:hAnsi="Univers" w:cs="Times New Roman"/>
+              </w:rPr>
+              <w:t>432</w:t>
+            </w:r>
           </w:p>
         </w:tc>
       </w:tr>
@@ -300,8 +304,6 @@
             <w:r>
               <w:rPr>
                 <w:rFonts w:ascii="Univers" w:hAnsi="Univers" w:cs="Times New Roman"/>
-                <w:sz w:val="40"/>
-                <w:szCs w:val="40"/>
               </w:rPr>
               <w:t>Materia prima</w:t>
             </w:r>
@@ -328,8 +330,6 @@
             <w:r>
               <w:rPr>
                 <w:rFonts w:ascii="Univers" w:hAnsi="Univers" w:cs="Times New Roman"/>
-                <w:sz w:val="40"/>
-                <w:szCs w:val="40"/>
               </w:rPr>
               <w:t>E</w:t>
             </w:r>
@@ -352,6 +352,12 @@
                 <w:szCs w:val="40"/>
               </w:rPr>
             </w:pPr>
+            <w:r>
+              <w:rPr>
+                <w:rFonts w:ascii="Univers" w:hAnsi="Univers" w:cs="Times New Roman"/>
+              </w:rPr>
+              <w:t>36</w:t>
+            </w:r>
           </w:p>
         </w:tc>
       </w:tr>
@@ -379,10 +385,8 @@
             <w:r>
               <w:rPr>
                 <w:rFonts w:ascii="Univers" w:hAnsi="Univers" w:cs="Times New Roman"/>
-                <w:sz w:val="40"/>
-                <w:szCs w:val="40"/>
-              </w:rPr>
-              <w:t xml:space="preserve">Contratto </w:t>
+              </w:rPr>
+              <w:t xml:space="preserve">Semilavorato </w:t>
             </w:r>
           </w:p>
         </w:tc>
@@ -407,8 +411,6 @@
             <w:r>
               <w:rPr>
                 <w:rFonts w:ascii="Univers" w:hAnsi="Univers" w:cs="Times New Roman"/>
-                <w:sz w:val="40"/>
-                <w:szCs w:val="40"/>
               </w:rPr>
               <w:t>E</w:t>
             </w:r>
@@ -431,6 +433,12 @@
                 <w:szCs w:val="40"/>
               </w:rPr>
             </w:pPr>
+            <w:r>
+              <w:rPr>
+                <w:rFonts w:ascii="Univers" w:hAnsi="Univers" w:cs="Times New Roman"/>
+              </w:rPr>
+              <w:t>288</w:t>
+            </w:r>
           </w:p>
         </w:tc>
       </w:tr>
@@ -459,10 +467,8 @@
             <w:r>
               <w:rPr>
                 <w:rFonts w:ascii="Univers" w:hAnsi="Univers" w:cs="Times New Roman"/>
-                <w:sz w:val="40"/>
-                <w:szCs w:val="40"/>
-              </w:rPr>
-              <w:t>Contratto acquisto</w:t>
+              </w:rPr>
+              <w:t xml:space="preserve">Contratto </w:t>
             </w:r>
           </w:p>
         </w:tc>
@@ -487,8 +493,6 @@
             <w:r>
               <w:rPr>
                 <w:rFonts w:ascii="Univers" w:hAnsi="Univers" w:cs="Times New Roman"/>
-                <w:sz w:val="40"/>
-                <w:szCs w:val="40"/>
               </w:rPr>
               <w:t>E</w:t>
             </w:r>
@@ -511,6 +515,12 @@
                 <w:szCs w:val="40"/>
               </w:rPr>
             </w:pPr>
+            <w:r>
+              <w:rPr>
+                <w:rFonts w:ascii="Univers" w:hAnsi="Univers" w:cs="Times New Roman"/>
+              </w:rPr>
+              <w:t>11097</w:t>
+            </w:r>
           </w:p>
         </w:tc>
       </w:tr>
@@ -538,10 +548,8 @@
             <w:r>
               <w:rPr>
                 <w:rFonts w:ascii="Univers" w:hAnsi="Univers" w:cs="Times New Roman"/>
-                <w:sz w:val="40"/>
-                <w:szCs w:val="40"/>
-              </w:rPr>
-              <w:t>Contratto lavoro</w:t>
+              </w:rPr>
+              <w:t>Contratto acquisto</w:t>
             </w:r>
           </w:p>
         </w:tc>
@@ -566,8 +574,6 @@
             <w:r>
               <w:rPr>
                 <w:rFonts w:ascii="Univers" w:hAnsi="Univers" w:cs="Times New Roman"/>
-                <w:sz w:val="40"/>
-                <w:szCs w:val="40"/>
               </w:rPr>
               <w:t>E</w:t>
             </w:r>
@@ -590,6 +596,12 @@
                 <w:szCs w:val="40"/>
               </w:rPr>
             </w:pPr>
+            <w:r>
+              <w:rPr>
+                <w:rFonts w:ascii="Univers" w:hAnsi="Univers" w:cs="Times New Roman"/>
+              </w:rPr>
+              <w:t>144</w:t>
+            </w:r>
           </w:p>
         </w:tc>
       </w:tr>
@@ -618,10 +630,8 @@
             <w:r>
               <w:rPr>
                 <w:rFonts w:ascii="Univers" w:hAnsi="Univers" w:cs="Times New Roman"/>
-                <w:sz w:val="40"/>
-                <w:szCs w:val="40"/>
-              </w:rPr>
-              <w:t>Contratto vendita</w:t>
+              </w:rPr>
+              <w:t>Contratto lavoro</w:t>
             </w:r>
           </w:p>
         </w:tc>
@@ -646,8 +656,6 @@
             <w:r>
               <w:rPr>
                 <w:rFonts w:ascii="Univers" w:hAnsi="Univers" w:cs="Times New Roman"/>
-                <w:sz w:val="40"/>
-                <w:szCs w:val="40"/>
               </w:rPr>
               <w:t>E</w:t>
             </w:r>
@@ -670,6 +678,12 @@
                 <w:szCs w:val="40"/>
               </w:rPr>
             </w:pPr>
+            <w:r>
+              <w:rPr>
+                <w:rFonts w:ascii="Univers" w:hAnsi="Univers" w:cs="Times New Roman"/>
+              </w:rPr>
+              <w:t>3</w:t>
+            </w:r>
           </w:p>
         </w:tc>
       </w:tr>
@@ -697,10 +711,8 @@
             <w:r>
               <w:rPr>
                 <w:rFonts w:ascii="Univers" w:hAnsi="Univers" w:cs="Times New Roman"/>
-                <w:sz w:val="40"/>
-                <w:szCs w:val="40"/>
-              </w:rPr>
-              <w:t>Persona</w:t>
+              </w:rPr>
+              <w:t>Contratto vendita</w:t>
             </w:r>
           </w:p>
         </w:tc>
@@ -725,8 +737,6 @@
             <w:r>
               <w:rPr>
                 <w:rFonts w:ascii="Univers" w:hAnsi="Univers" w:cs="Times New Roman"/>
-                <w:sz w:val="40"/>
-                <w:szCs w:val="40"/>
               </w:rPr>
               <w:t>E</w:t>
             </w:r>
@@ -749,6 +759,12 @@
                 <w:szCs w:val="40"/>
               </w:rPr>
             </w:pPr>
+            <w:r>
+              <w:rPr>
+                <w:rFonts w:ascii="Univers" w:hAnsi="Univers" w:cs="Times New Roman"/>
+              </w:rPr>
+              <w:t>10950</w:t>
+            </w:r>
           </w:p>
         </w:tc>
       </w:tr>
@@ -777,10 +793,8 @@
             <w:r>
               <w:rPr>
                 <w:rFonts w:ascii="Univers" w:hAnsi="Univers" w:cs="Times New Roman"/>
-                <w:sz w:val="40"/>
-                <w:szCs w:val="40"/>
-              </w:rPr>
-              <w:t>Cliente</w:t>
+              </w:rPr>
+              <w:t>Persona</w:t>
             </w:r>
           </w:p>
         </w:tc>
@@ -805,8 +819,6 @@
             <w:r>
               <w:rPr>
                 <w:rFonts w:ascii="Univers" w:hAnsi="Univers" w:cs="Times New Roman"/>
-                <w:sz w:val="40"/>
-                <w:szCs w:val="40"/>
               </w:rPr>
               <w:t>E</w:t>
             </w:r>
@@ -829,6 +841,12 @@
                 <w:szCs w:val="40"/>
               </w:rPr>
             </w:pPr>
+            <w:r>
+              <w:rPr>
+                <w:rFonts w:ascii="Univers" w:hAnsi="Univers" w:cs="Times New Roman"/>
+              </w:rPr>
+              <w:t>297</w:t>
+            </w:r>
           </w:p>
         </w:tc>
       </w:tr>
@@ -855,10 +873,8 @@
             <w:r>
               <w:rPr>
                 <w:rFonts w:ascii="Univers" w:hAnsi="Univers" w:cs="Times New Roman"/>
-                <w:sz w:val="40"/>
-                <w:szCs w:val="40"/>
-              </w:rPr>
-              <w:t>Dipendente</w:t>
+              </w:rPr>
+              <w:t>Cliente</w:t>
             </w:r>
           </w:p>
         </w:tc>
@@ -882,8 +898,6 @@
             <w:r>
               <w:rPr>
                 <w:rFonts w:ascii="Univers" w:hAnsi="Univers" w:cs="Times New Roman"/>
-                <w:sz w:val="40"/>
-                <w:szCs w:val="40"/>
               </w:rPr>
               <w:t>E</w:t>
             </w:r>
@@ -905,6 +919,12 @@
                 <w:szCs w:val="40"/>
               </w:rPr>
             </w:pPr>
+            <w:r>
+              <w:rPr>
+                <w:rFonts w:ascii="Univers" w:hAnsi="Univers" w:cs="Times New Roman"/>
+              </w:rPr>
+              <w:t>288</w:t>
+            </w:r>
           </w:p>
         </w:tc>
       </w:tr>
@@ -932,10 +952,8 @@
             <w:r>
               <w:rPr>
                 <w:rFonts w:ascii="Univers" w:hAnsi="Univers" w:cs="Times New Roman"/>
-                <w:sz w:val="40"/>
-                <w:szCs w:val="40"/>
-              </w:rPr>
-              <w:t>Fornitore</w:t>
+              </w:rPr>
+              <w:t>Dipendente</w:t>
             </w:r>
           </w:p>
         </w:tc>
@@ -959,8 +977,6 @@
             <w:r>
               <w:rPr>
                 <w:rFonts w:ascii="Univers" w:hAnsi="Univers" w:cs="Times New Roman"/>
-                <w:sz w:val="40"/>
-                <w:szCs w:val="40"/>
               </w:rPr>
               <w:t>E</w:t>
             </w:r>
@@ -982,6 +998,12 @@
                 <w:szCs w:val="40"/>
               </w:rPr>
             </w:pPr>
+            <w:r>
+              <w:rPr>
+                <w:rFonts w:ascii="Univers" w:hAnsi="Univers" w:cs="Times New Roman"/>
+              </w:rPr>
+              <w:t>3</w:t>
+            </w:r>
           </w:p>
         </w:tc>
       </w:tr>
@@ -1008,10 +1030,8 @@
             <w:r>
               <w:rPr>
                 <w:rFonts w:ascii="Univers" w:hAnsi="Univers" w:cs="Times New Roman"/>
-                <w:sz w:val="40"/>
-                <w:szCs w:val="40"/>
-              </w:rPr>
-              <w:t>Catalogazione acquisto</w:t>
+              </w:rPr>
+              <w:t>Fornitore</w:t>
             </w:r>
           </w:p>
         </w:tc>
@@ -1035,10 +1055,8 @@
             <w:r>
               <w:rPr>
                 <w:rFonts w:ascii="Univers" w:hAnsi="Univers" w:cs="Times New Roman"/>
-                <w:sz w:val="40"/>
-                <w:szCs w:val="40"/>
-              </w:rPr>
-              <w:t>R</w:t>
+              </w:rPr>
+              <w:t>E</w:t>
             </w:r>
           </w:p>
         </w:tc>
@@ -1058,6 +1076,12 @@
                 <w:szCs w:val="40"/>
               </w:rPr>
             </w:pPr>
+            <w:r>
+              <w:rPr>
+                <w:rFonts w:ascii="Univers" w:hAnsi="Univers" w:cs="Times New Roman"/>
+              </w:rPr>
+              <w:t>6</w:t>
+            </w:r>
           </w:p>
         </w:tc>
       </w:tr>
@@ -1085,10 +1109,8 @@
             <w:r>
               <w:rPr>
                 <w:rFonts w:ascii="Univers" w:hAnsi="Univers" w:cs="Times New Roman"/>
-                <w:sz w:val="40"/>
-                <w:szCs w:val="40"/>
-              </w:rPr>
-              <w:t>Catalogazione semilavorato</w:t>
+              </w:rPr>
+              <w:t>Catalogazione acquisto</w:t>
             </w:r>
           </w:p>
         </w:tc>
@@ -1112,8 +1134,6 @@
             <w:r>
               <w:rPr>
                 <w:rFonts w:ascii="Univers" w:hAnsi="Univers" w:cs="Times New Roman"/>
-                <w:sz w:val="40"/>
-                <w:szCs w:val="40"/>
               </w:rPr>
               <w:t>R</w:t>
             </w:r>
@@ -1135,6 +1155,12 @@
                 <w:szCs w:val="40"/>
               </w:rPr>
             </w:pPr>
+            <w:r>
+              <w:rPr>
+                <w:rFonts w:ascii="Univers" w:hAnsi="Univers" w:cs="Times New Roman"/>
+              </w:rPr>
+              <w:t>432</w:t>
+            </w:r>
           </w:p>
         </w:tc>
       </w:tr>
@@ -1161,10 +1187,8 @@
             <w:r>
               <w:rPr>
                 <w:rFonts w:ascii="Univers" w:hAnsi="Univers" w:cs="Times New Roman"/>
-                <w:sz w:val="40"/>
-                <w:szCs w:val="40"/>
-              </w:rPr>
-              <w:t>Catalogazione materia prima</w:t>
+              </w:rPr>
+              <w:t>Catalogazione semilavorato</w:t>
             </w:r>
           </w:p>
         </w:tc>
@@ -1188,8 +1212,6 @@
             <w:r>
               <w:rPr>
                 <w:rFonts w:ascii="Univers" w:hAnsi="Univers" w:cs="Times New Roman"/>
-                <w:sz w:val="40"/>
-                <w:szCs w:val="40"/>
               </w:rPr>
               <w:t>R</w:t>
             </w:r>
@@ -1211,6 +1233,12 @@
                 <w:szCs w:val="40"/>
               </w:rPr>
             </w:pPr>
+            <w:r>
+              <w:rPr>
+                <w:rFonts w:ascii="Univers" w:hAnsi="Univers" w:cs="Times New Roman"/>
+              </w:rPr>
+              <w:t>288</w:t>
+            </w:r>
           </w:p>
         </w:tc>
       </w:tr>
@@ -1238,10 +1266,8 @@
             <w:r>
               <w:rPr>
                 <w:rFonts w:ascii="Univers" w:hAnsi="Univers" w:cs="Times New Roman"/>
-                <w:sz w:val="40"/>
-                <w:szCs w:val="40"/>
-              </w:rPr>
-              <w:t>Stipulazione acquisto</w:t>
+              </w:rPr>
+              <w:t>Catalogazione materia prima</w:t>
             </w:r>
           </w:p>
         </w:tc>
@@ -1265,8 +1291,6 @@
             <w:r>
               <w:rPr>
                 <w:rFonts w:ascii="Univers" w:hAnsi="Univers" w:cs="Times New Roman"/>
-                <w:sz w:val="40"/>
-                <w:szCs w:val="40"/>
               </w:rPr>
               <w:t>R</w:t>
             </w:r>
@@ -1288,6 +1312,12 @@
                 <w:szCs w:val="40"/>
               </w:rPr>
             </w:pPr>
+            <w:r>
+              <w:rPr>
+                <w:rFonts w:ascii="Univers" w:hAnsi="Univers" w:cs="Times New Roman"/>
+              </w:rPr>
+              <w:t>36</w:t>
+            </w:r>
           </w:p>
         </w:tc>
       </w:tr>
@@ -1315,10 +1345,8 @@
             <w:r>
               <w:rPr>
                 <w:rFonts w:ascii="Univers" w:hAnsi="Univers" w:cs="Times New Roman"/>
-                <w:sz w:val="40"/>
-                <w:szCs w:val="40"/>
-              </w:rPr>
-              <w:t xml:space="preserve">Stipulazione lavoro </w:t>
+              </w:rPr>
+              <w:t>Stipulazione acquisto</w:t>
             </w:r>
           </w:p>
         </w:tc>
@@ -1343,8 +1371,6 @@
             <w:r>
               <w:rPr>
                 <w:rFonts w:ascii="Univers" w:hAnsi="Univers" w:cs="Times New Roman"/>
-                <w:sz w:val="40"/>
-                <w:szCs w:val="40"/>
               </w:rPr>
               <w:t>R</w:t>
             </w:r>
@@ -1367,6 +1393,12 @@
                 <w:szCs w:val="40"/>
               </w:rPr>
             </w:pPr>
+            <w:r>
+              <w:rPr>
+                <w:rFonts w:ascii="Univers" w:hAnsi="Univers" w:cs="Times New Roman"/>
+              </w:rPr>
+              <w:t>144</w:t>
+            </w:r>
           </w:p>
         </w:tc>
       </w:tr>
@@ -1395,10 +1427,8 @@
             <w:r>
               <w:rPr>
                 <w:rFonts w:ascii="Univers" w:hAnsi="Univers" w:cs="Times New Roman"/>
-                <w:sz w:val="40"/>
-                <w:szCs w:val="40"/>
-              </w:rPr>
-              <w:t>Stipulazione vendita</w:t>
+              </w:rPr>
+              <w:t xml:space="preserve">Stipulazione lavoro </w:t>
             </w:r>
           </w:p>
         </w:tc>
@@ -1423,8 +1453,6 @@
             <w:r>
               <w:rPr>
                 <w:rFonts w:ascii="Univers" w:hAnsi="Univers" w:cs="Times New Roman"/>
-                <w:sz w:val="40"/>
-                <w:szCs w:val="40"/>
               </w:rPr>
               <w:t>R</w:t>
             </w:r>
@@ -1447,6 +1475,12 @@
                 <w:szCs w:val="40"/>
               </w:rPr>
             </w:pPr>
+            <w:r>
+              <w:rPr>
+                <w:rFonts w:ascii="Univers" w:hAnsi="Univers" w:cs="Times New Roman"/>
+              </w:rPr>
+              <w:t>3</w:t>
+            </w:r>
           </w:p>
         </w:tc>
       </w:tr>

</xml_diff>